<commit_message>
PA15 se pone link de banner
</commit_message>
<xml_diff>
--- a/Npm express.docx
+++ b/Npm express.docx
@@ -448,6 +448,51 @@
         </w:rPr>
         <w:t xml:space="preserve">. </w:t>
       </w:r>
+    </w:p>
+    <w:p>
+      <w:pPr>
+        <w:jc w:val="both"/>
+      </w:pPr>
+      <w:hyperlink r:id="rId8" w:history="1">
+        <w:r>
+          <w:rPr>
+            <w:rStyle w:val="Hipervnculo"/>
+          </w:rPr>
+          <w:t>https://www.npmjs.com/package/cors</w:t>
+        </w:r>
+      </w:hyperlink>
+      <w:r>
+        <w:t xml:space="preserve"> --&gt; Si</w:t>
+      </w:r>
+      <w:r>
+        <w:t xml:space="preserve">rve para permitir que varios usuarios puedan consumir </w:t>
+      </w:r>
+      <w:proofErr w:type="gramStart"/>
+      <w:r>
+        <w:t>la api</w:t>
+      </w:r>
+      <w:proofErr w:type="gramEnd"/>
+    </w:p>
+    <w:p>
+      <w:pPr>
+        <w:jc w:val="both"/>
+      </w:pPr>
+      <w:hyperlink r:id="rId9" w:history="1">
+        <w:r>
+          <w:rPr>
+            <w:rStyle w:val="Hipervnculo"/>
+          </w:rPr>
+          <w:t>https://swiperjs.com/</w:t>
+        </w:r>
+      </w:hyperlink>
+      <w:r>
+        <w:t xml:space="preserve"> --&gt; banner personalizado</w:t>
+      </w:r>
+    </w:p>
+    <w:p>
+      <w:pPr>
+        <w:jc w:val="both"/>
+      </w:pPr>
       <w:bookmarkStart w:id="0" w:name="_GoBack"/>
       <w:bookmarkEnd w:id="0"/>
     </w:p>
@@ -1320,7 +1365,7 @@
 </file>
 
 <file path=customXml/itemProps1.xml><?xml version="1.0" encoding="utf-8"?>
-<ds:datastoreItem xmlns:ds="http://schemas.openxmlformats.org/officeDocument/2006/customXml" ds:itemID="{43881864-613A-46F3-A614-3A7A6926932A}">
+<ds:datastoreItem xmlns:ds="http://schemas.openxmlformats.org/officeDocument/2006/customXml" ds:itemID="{B0C243A4-9281-461C-8438-885F4DA98AA5}">
   <ds:schemaRefs>
     <ds:schemaRef ds:uri="http://schemas.openxmlformats.org/officeDocument/2006/bibliography"/>
   </ds:schemaRefs>

</xml_diff>